<commit_message>
Test plan finalized and approved – Milestone 2 completed
Test plan finalized and approved – Milestone 2 completed
</commit_message>
<xml_diff>
--- a/Test_Plan.docx
+++ b/Test_Plan.docx
@@ -11,12 +11,34 @@
       </w:r>
     </w:p>
     <w:p>
+      <w:pPr>
+        <w:rPr>
+          <w:b/>
+          <w:bCs/>
+        </w:rPr>
+      </w:pPr>
       <w:r>
         <w:rPr>
           <w:b/>
           <w:bCs/>
         </w:rPr>
         <w:t>Test plan drafted for AI Career Recommendation System</w:t>
+      </w:r>
+      <w:r>
+        <w:rPr>
+          <w:b/>
+          <w:bCs/>
+        </w:rPr>
+        <w:t xml:space="preserve"> </w:t>
+      </w:r>
+    </w:p>
+    <w:p>
+      <w:r>
+        <w:rPr>
+          <w:b/>
+          <w:bCs/>
+        </w:rPr>
+        <w:t>Olfkj[laef;KA[gm[</w:t>
       </w:r>
     </w:p>
     <w:p/>
@@ -870,6 +892,7 @@
   <w:style w:type="character" w:default="1" w:styleId="DefaultParagraphFont">
     <w:name w:val="Default Paragraph Font"/>
     <w:uiPriority w:val="1"/>
+    <w:semiHidden/>
     <w:unhideWhenUsed/>
   </w:style>
   <w:style w:type="table" w:default="1" w:styleId="TableNormal">

</xml_diff>